<commit_message>
Update Project Idea - Dylan Edit.docx
</commit_message>
<xml_diff>
--- a/File Storage/Completed Files/Project Idea - Dylan Edit.docx
+++ b/File Storage/Completed Files/Project Idea - Dylan Edit.docx
@@ -4,7 +4,19 @@
   <w:body>
     <w:p>
       <w:r>
-        <w:t>The project we have decided to write on is an app that automatically enters the location a delivery that a delivery driver has to reach into a GPS software. This app can also monitor the drivers speed, location, and trip distance.</w:t>
+        <w:t>For our project, our team has decided</w:t>
+      </w:r>
+      <w:r>
+        <w:t xml:space="preserve"> on an app that automatically </w:t>
+      </w:r>
+      <w:r>
+        <w:t>provides navigation on a delivery drivers phone, using delivery information from existing servers.</w:t>
+      </w:r>
+      <w:r>
+        <w:t xml:space="preserve"> This app can also monitor the drivers speed, location, and trip distance</w:t>
+      </w:r>
+      <w:r>
+        <w:t>, potentially interfacing with Payroll software to automatically pay car allowances where applicable.</w:t>
       </w:r>
     </w:p>
     <w:p/>
@@ -16,22 +28,18 @@
         <w:t>Dominos,</w:t>
       </w:r>
       <w:r>
-        <w:t xml:space="preserve"> so we will be using Dominos as our example delivery company as we have familiarity with it. Seth noticed that most people he works with will open Google Maps after they have already beg</w:t>
-      </w:r>
-      <w:r>
-        <w:t xml:space="preserve">un driving to find how to reach their destination. This creates a major driving hazard as they are taking their eyes off the road </w:t>
+        <w:t xml:space="preserve"> so we will be using Dominos as our example delivery compan</w:t>
+      </w:r>
+      <w:bookmarkStart w:id="0" w:name="_GoBack"/>
+      <w:bookmarkEnd w:id="0"/>
+      <w:r>
+        <w:t xml:space="preserve">y as we have familiarity with it. Seth noticed that most people he works with will open Google Maps after they have already begun driving to find how to reach their destination. This creates a major driving hazard as they are taking their eyes off the road </w:t>
       </w:r>
       <w:r>
         <w:t>to</w:t>
       </w:r>
       <w:r>
-        <w:t xml:space="preserve"> type in the location that they need to deliver to. It can also promote phone use while driving as </w:t>
-      </w:r>
-      <w:r>
-        <w:t>their p</w:t>
-      </w:r>
-      <w:r>
-        <w:t xml:space="preserve">hone is </w:t>
+        <w:t xml:space="preserve"> type in the location that they need to deliver to. It can also promote phone use while driving as their phone is </w:t>
       </w:r>
       <w:r>
         <w:t>typically held to view maps</w:t>
@@ -40,10 +48,7 @@
         <w:t>,</w:t>
       </w:r>
       <w:r>
-        <w:t xml:space="preserve"> </w:t>
-      </w:r>
-      <w:r>
-        <w:t>th</w:t>
+        <w:t xml:space="preserve"> th</w:t>
       </w:r>
       <w:r>
         <w:t>u</w:t>
@@ -55,10 +60,7 @@
         <w:t>encouraging</w:t>
       </w:r>
       <w:r>
-        <w:t xml:space="preserve"> </w:t>
-      </w:r>
-      <w:r>
-        <w:t>reply</w:t>
+        <w:t xml:space="preserve"> reply</w:t>
       </w:r>
       <w:r>
         <w:t>ing</w:t>
@@ -79,10 +81,7 @@
     <w:p/>
     <w:p>
       <w:r>
-        <w:t xml:space="preserve">Inside </w:t>
-      </w:r>
-      <w:r>
-        <w:t>Dominos stores there</w:t>
+        <w:t>Inside Dominos stores there</w:t>
       </w:r>
       <w:r>
         <w:t>’s</w:t>
@@ -94,10 +93,7 @@
         <w:t>orders awaiting delivery, along with the delivery driver assigned to that order. This existing system</w:t>
       </w:r>
       <w:r>
-        <w:t xml:space="preserve"> </w:t>
-      </w:r>
-      <w:r>
-        <w:t xml:space="preserve">tracks the GPS built into the sign on top of </w:t>
+        <w:t xml:space="preserve"> tracks the GPS built into the sign on top of </w:t>
       </w:r>
       <w:r>
         <w:t>the driver’s</w:t>
@@ -118,16 +114,7 @@
         <w:t>Our</w:t>
       </w:r>
       <w:r>
-        <w:t xml:space="preserve"> app </w:t>
-      </w:r>
-      <w:r>
-        <w:t>could</w:t>
-      </w:r>
-      <w:r>
-        <w:t xml:space="preserve"> connect to </w:t>
-      </w:r>
-      <w:r>
-        <w:t>the Dominos server</w:t>
+        <w:t xml:space="preserve"> app could connect to the Dominos server</w:t>
       </w:r>
       <w:r>
         <w:t>, receiving the delivery location and driver assigned. W</w:t>
@@ -157,19 +144,13 @@
         <w:t>on the driver’s device, providing directions without the hassle of stopping to enter an address.</w:t>
       </w:r>
       <w:r>
-        <w:t xml:space="preserve"> </w:t>
-      </w:r>
-      <w:r>
-        <w:t xml:space="preserve">This </w:t>
+        <w:t xml:space="preserve"> This </w:t>
       </w:r>
       <w:r>
         <w:t>would</w:t>
       </w:r>
       <w:r>
-        <w:t xml:space="preserve"> </w:t>
-      </w:r>
-      <w:r>
-        <w:t xml:space="preserve">allow the driver to leave their phone in a </w:t>
+        <w:t xml:space="preserve"> allow the driver to leave their phone in a </w:t>
       </w:r>
       <w:r>
         <w:t>p</w:t>
@@ -229,18 +210,15 @@
         <w:t>ing</w:t>
       </w:r>
       <w:r>
+        <w:t xml:space="preserve"> safety </w:t>
+      </w:r>
+      <w:r>
+        <w:t>for</w:t>
+      </w:r>
+      <w:r>
         <w:t xml:space="preserve"> </w:t>
       </w:r>
       <w:r>
-        <w:t xml:space="preserve">safety </w:t>
-      </w:r>
-      <w:r>
-        <w:t>for</w:t>
-      </w:r>
-      <w:r>
-        <w:t xml:space="preserve"> </w:t>
-      </w:r>
-      <w:r>
         <w:t>d</w:t>
       </w:r>
       <w:r>
@@ -259,10 +237,7 @@
         <w:t xml:space="preserve">. </w:t>
       </w:r>
       <w:r>
-        <w:t>The app could also send back speed data, ensuring the driver is following all applicable speed limits</w:t>
-      </w:r>
-      <w:r>
-        <w:t xml:space="preserve"> and driving safely.</w:t>
+        <w:t>The app could also send back speed data, ensuring the driver is following all applicable speed limits and driving safely.</w:t>
       </w:r>
     </w:p>
     <w:p/>
@@ -291,8 +266,6 @@
       <w:r>
         <w:t>Efficiencies would increase and costs would be reduced, especially for companies who currently use dedicated tracking equipment.</w:t>
       </w:r>
-      <w:bookmarkStart w:id="0" w:name="_GoBack"/>
-      <w:bookmarkEnd w:id="0"/>
     </w:p>
     <w:sectPr>
       <w:headerReference w:type="default" r:id="rId6"/>

</xml_diff>